<commit_message>
poprawiona karta projektu i schemat połączeń
</commit_message>
<xml_diff>
--- a/karta_projektu.docx
+++ b/karta_projektu.docx
@@ -6,19 +6,22 @@
       <w:tblPr>
         <w:tblStyle w:val="Tabela-Siatka"/>
         <w:tblpPr w:leftFromText="141" w:rightFromText="141" w:horzAnchor="margin" w:tblpY="-1176"/>
-        <w:tblW w:w="9747" w:type="dxa"/>
+        <w:tblW w:w="10002" w:type="dxa"/>
         <w:tblLook w:val="04A0"/>
       </w:tblPr>
       <w:tblGrid>
-        <w:gridCol w:w="2818"/>
-        <w:gridCol w:w="2819"/>
-        <w:gridCol w:w="2126"/>
-        <w:gridCol w:w="1984"/>
+        <w:gridCol w:w="2981"/>
+        <w:gridCol w:w="2747"/>
+        <w:gridCol w:w="2419"/>
+        <w:gridCol w:w="1855"/>
       </w:tblGrid>
       <w:tr>
+        <w:trPr>
+          <w:trHeight w:val="399"/>
+        </w:trPr>
         <w:tc>
           <w:tcPr>
-            <w:tcW w:w="9747" w:type="dxa"/>
+            <w:tcW w:w="10002" w:type="dxa"/>
             <w:gridSpan w:val="4"/>
           </w:tcPr>
           <w:p>
@@ -50,116 +53,21 @@
               </w:rPr>
               <w:t>budowane (SW)</w:t>
             </w:r>
-          </w:p>
-        </w:tc>
-      </w:tr>
-      <w:tr>
-        <w:tc>
-          <w:tcPr>
-            <w:tcW w:w="9747" w:type="dxa"/>
-            <w:gridSpan w:val="4"/>
-          </w:tcPr>
-          <w:p>
-            <w:pPr>
-              <w:rPr>
-                <w:sz w:val="4"/>
-              </w:rPr>
-            </w:pPr>
-          </w:p>
-        </w:tc>
-      </w:tr>
-      <w:tr>
-        <w:tc>
-          <w:tcPr>
-            <w:tcW w:w="9747" w:type="dxa"/>
-            <w:gridSpan w:val="4"/>
-            <w:vAlign w:val="center"/>
-          </w:tcPr>
-          <w:p>
-            <w:pPr>
-              <w:jc w:val="center"/>
-            </w:pPr>
-            <w:r>
-              <w:rPr>
-                <w:sz w:val="32"/>
-              </w:rPr>
-              <w:t>Karta projektu – zadanie 7</w:t>
-            </w:r>
-          </w:p>
-        </w:tc>
-      </w:tr>
-      <w:tr>
-        <w:tc>
-          <w:tcPr>
-            <w:tcW w:w="9747" w:type="dxa"/>
-            <w:gridSpan w:val="4"/>
-          </w:tcPr>
-          <w:p>
-            <w:pPr>
-              <w:rPr>
-                <w:sz w:val="4"/>
-              </w:rPr>
-            </w:pPr>
           </w:p>
         </w:tc>
       </w:tr>
       <w:tr>
         <w:trPr>
-          <w:trHeight w:val="355"/>
+          <w:trHeight w:val="46"/>
         </w:trPr>
         <w:tc>
           <w:tcPr>
-            <w:tcW w:w="9747" w:type="dxa"/>
+            <w:tcW w:w="10002" w:type="dxa"/>
             <w:gridSpan w:val="4"/>
           </w:tcPr>
           <w:p>
             <w:pPr>
               <w:rPr>
-                <w:i/>
-              </w:rPr>
-            </w:pPr>
-            <w:r>
-              <w:rPr>
-                <w:i/>
-              </w:rPr>
-              <w:t>Nazwa</w:t>
-            </w:r>
-            <w:r>
-              <w:rPr>
-                <w:i/>
-              </w:rPr>
-              <w:t xml:space="preserve"> </w:t>
-            </w:r>
-            <w:r>
-              <w:rPr>
-                <w:i/>
-              </w:rPr>
-              <w:t>projektu</w:t>
-            </w:r>
-            <w:r>
-              <w:rPr>
-                <w:i/>
-              </w:rPr>
-              <w:t>:</w:t>
-            </w:r>
-          </w:p>
-          <w:p>
-            <w:r>
-              <w:t>Budzik</w:t>
-            </w:r>
-          </w:p>
-        </w:tc>
-      </w:tr>
-      <w:tr>
-        <w:tc>
-          <w:tcPr>
-            <w:tcW w:w="9747" w:type="dxa"/>
-            <w:gridSpan w:val="4"/>
-          </w:tcPr>
-          <w:p>
-            <w:pPr>
-              <w:rPr>
-                <w:i/>
                 <w:sz w:val="4"/>
               </w:rPr>
             </w:pPr>
@@ -168,11 +76,118 @@
       </w:tr>
       <w:tr>
         <w:trPr>
-          <w:trHeight w:val="666"/>
+          <w:trHeight w:val="399"/>
         </w:trPr>
         <w:tc>
           <w:tcPr>
-            <w:tcW w:w="2818" w:type="dxa"/>
+            <w:tcW w:w="10002" w:type="dxa"/>
+            <w:gridSpan w:val="4"/>
+            <w:vAlign w:val="center"/>
+          </w:tcPr>
+          <w:p>
+            <w:pPr>
+              <w:jc w:val="center"/>
+            </w:pPr>
+            <w:r>
+              <w:rPr>
+                <w:sz w:val="32"/>
+              </w:rPr>
+              <w:t>Karta projektu – zadanie 7</w:t>
+            </w:r>
+          </w:p>
+        </w:tc>
+      </w:tr>
+      <w:tr>
+        <w:trPr>
+          <w:trHeight w:val="46"/>
+        </w:trPr>
+        <w:tc>
+          <w:tcPr>
+            <w:tcW w:w="10002" w:type="dxa"/>
+            <w:gridSpan w:val="4"/>
+          </w:tcPr>
+          <w:p>
+            <w:pPr>
+              <w:rPr>
+                <w:sz w:val="4"/>
+              </w:rPr>
+            </w:pPr>
+          </w:p>
+        </w:tc>
+      </w:tr>
+      <w:tr>
+        <w:trPr>
+          <w:trHeight w:val="363"/>
+        </w:trPr>
+        <w:tc>
+          <w:tcPr>
+            <w:tcW w:w="10002" w:type="dxa"/>
+            <w:gridSpan w:val="4"/>
+          </w:tcPr>
+          <w:p>
+            <w:pPr>
+              <w:rPr>
+                <w:i/>
+              </w:rPr>
+            </w:pPr>
+            <w:r>
+              <w:rPr>
+                <w:i/>
+              </w:rPr>
+              <w:t>Nazwa</w:t>
+            </w:r>
+            <w:r>
+              <w:rPr>
+                <w:i/>
+              </w:rPr>
+              <w:t xml:space="preserve"> </w:t>
+            </w:r>
+            <w:r>
+              <w:rPr>
+                <w:i/>
+              </w:rPr>
+              <w:t>projektu</w:t>
+            </w:r>
+            <w:r>
+              <w:rPr>
+                <w:i/>
+              </w:rPr>
+              <w:t>:</w:t>
+            </w:r>
+          </w:p>
+          <w:p>
+            <w:r>
+              <w:t>Budzik</w:t>
+            </w:r>
+          </w:p>
+        </w:tc>
+      </w:tr>
+      <w:tr>
+        <w:trPr>
+          <w:trHeight w:val="46"/>
+        </w:trPr>
+        <w:tc>
+          <w:tcPr>
+            <w:tcW w:w="10002" w:type="dxa"/>
+            <w:gridSpan w:val="4"/>
+          </w:tcPr>
+          <w:p>
+            <w:pPr>
+              <w:rPr>
+                <w:i/>
+                <w:sz w:val="4"/>
+              </w:rPr>
+            </w:pPr>
+          </w:p>
+        </w:tc>
+      </w:tr>
+      <w:tr>
+        <w:trPr>
+          <w:trHeight w:val="682"/>
+        </w:trPr>
+        <w:tc>
+          <w:tcPr>
+            <w:tcW w:w="2981" w:type="dxa"/>
             <w:vMerge w:val="restart"/>
           </w:tcPr>
           <w:p>
@@ -212,7 +227,7 @@
         </w:tc>
         <w:tc>
           <w:tcPr>
-            <w:tcW w:w="2819" w:type="dxa"/>
+            <w:tcW w:w="2747" w:type="dxa"/>
             <w:vMerge w:val="restart"/>
           </w:tcPr>
           <w:p>
@@ -243,16 +258,24 @@
           </w:p>
           <w:p>
             <w:r>
+              <w:t>132220</w:t>
+            </w:r>
+          </w:p>
+          <w:p>
+            <w:r>
+              <w:t>132302</w:t>
+            </w:r>
+          </w:p>
+          <w:p>
+            <w:r>
               <w:t>132328</w:t>
             </w:r>
           </w:p>
-          <w:p/>
-          <w:p/>
           <w:p/>
         </w:tc>
         <w:tc>
           <w:tcPr>
-            <w:tcW w:w="2126" w:type="dxa"/>
+            <w:tcW w:w="2419" w:type="dxa"/>
             <w:vAlign w:val="center"/>
           </w:tcPr>
           <w:p>
@@ -272,7 +295,7 @@
         </w:tc>
         <w:tc>
           <w:tcPr>
-            <w:tcW w:w="1984" w:type="dxa"/>
+            <w:tcW w:w="1855" w:type="dxa"/>
           </w:tcPr>
           <w:p>
             <w:pPr>
@@ -291,11 +314,11 @@
       </w:tr>
       <w:tr>
         <w:trPr>
-          <w:trHeight w:val="667"/>
+          <w:trHeight w:val="683"/>
         </w:trPr>
         <w:tc>
           <w:tcPr>
-            <w:tcW w:w="2818" w:type="dxa"/>
+            <w:tcW w:w="2981" w:type="dxa"/>
             <w:vMerge/>
           </w:tcPr>
           <w:p>
@@ -308,7 +331,7 @@
         </w:tc>
         <w:tc>
           <w:tcPr>
-            <w:tcW w:w="2819" w:type="dxa"/>
+            <w:tcW w:w="2747" w:type="dxa"/>
             <w:vMerge/>
           </w:tcPr>
           <w:p>
@@ -321,7 +344,7 @@
         </w:tc>
         <w:tc>
           <w:tcPr>
-            <w:tcW w:w="2126" w:type="dxa"/>
+            <w:tcW w:w="2419" w:type="dxa"/>
             <w:vAlign w:val="center"/>
           </w:tcPr>
           <w:p>
@@ -343,7 +366,7 @@
         </w:tc>
         <w:tc>
           <w:tcPr>
-            <w:tcW w:w="1984" w:type="dxa"/>
+            <w:tcW w:w="1855" w:type="dxa"/>
           </w:tcPr>
           <w:p>
             <w:pPr>
@@ -359,11 +382,11 @@
       </w:tr>
       <w:tr>
         <w:trPr>
-          <w:trHeight w:val="58"/>
+          <w:trHeight w:val="59"/>
         </w:trPr>
         <w:tc>
           <w:tcPr>
-            <w:tcW w:w="9747" w:type="dxa"/>
+            <w:tcW w:w="10002" w:type="dxa"/>
             <w:gridSpan w:val="4"/>
           </w:tcPr>
           <w:p>
@@ -378,48 +401,75 @@
       </w:tr>
       <w:tr>
         <w:trPr>
-          <w:trHeight w:val="58"/>
+          <w:trHeight w:val="59"/>
         </w:trPr>
         <w:tc>
           <w:tcPr>
-            <w:tcW w:w="9747" w:type="dxa"/>
+            <w:tcW w:w="10002" w:type="dxa"/>
             <w:gridSpan w:val="4"/>
           </w:tcPr>
           <w:p>
             <w:pPr>
               <w:rPr>
-                <w:i/>
-              </w:rPr>
-            </w:pPr>
-            <w:r>
-              <w:rPr>
-                <w:i/>
+                <w:b/>
+                <w:i/>
+                <w:sz w:val="24"/>
+                <w:szCs w:val="24"/>
+              </w:rPr>
+            </w:pPr>
+            <w:r>
+              <w:rPr>
+                <w:b/>
+                <w:i/>
+                <w:sz w:val="24"/>
+                <w:szCs w:val="24"/>
               </w:rPr>
               <w:t>Cel projektu:</w:t>
             </w:r>
             <w:r>
               <w:rPr>
-                <w:i/>
+                <w:b/>
+                <w:i/>
+                <w:sz w:val="24"/>
+                <w:szCs w:val="24"/>
               </w:rPr>
               <w:t xml:space="preserve">  </w:t>
             </w:r>
           </w:p>
           <w:p>
+            <w:pPr>
+              <w:jc w:val="both"/>
+            </w:pPr>
             <w:r>
               <w:t xml:space="preserve">Zaprojektowanie budzika, który będzie wyłączany po naciśnięciu przycisków w kolejności określanej poprzez zaświecenie diod. </w:t>
             </w:r>
           </w:p>
           <w:p>
-            <w:r>
-              <w:t>Wykorzystanie modułu RTC do przechowywania aktualnej daty i godziny.</w:t>
-            </w:r>
-          </w:p>
-          <w:p>
+            <w:pPr>
+              <w:jc w:val="both"/>
+            </w:pPr>
+            <w:r>
+              <w:t>Wykorzystanie modułu RTC do</w:t>
+            </w:r>
+            <w:r>
+              <w:t xml:space="preserve"> przechowywania aktualnego czasu</w:t>
+            </w:r>
+            <w:r>
+              <w:t>.</w:t>
+            </w:r>
+          </w:p>
+          <w:p>
+            <w:pPr>
+              <w:jc w:val="both"/>
+            </w:pPr>
             <w:r>
               <w:t>Stworzenie  bazy przechowującej aktualnie zapisane budziki.</w:t>
             </w:r>
           </w:p>
           <w:p>
+            <w:pPr>
+              <w:jc w:val="both"/>
+            </w:pPr>
             <w:r>
               <w:t>Stworzenie graficznego interfejsu, za pomocą którego użytkownik będzie mógł zalogować się do systemu i ustawić alarm / przeglądać  istniejące budziki.</w:t>
             </w:r>
@@ -435,11 +485,11 @@
       </w:tr>
       <w:tr>
         <w:trPr>
-          <w:trHeight w:val="58"/>
+          <w:trHeight w:val="59"/>
         </w:trPr>
         <w:tc>
           <w:tcPr>
-            <w:tcW w:w="9747" w:type="dxa"/>
+            <w:tcW w:w="10002" w:type="dxa"/>
             <w:gridSpan w:val="4"/>
           </w:tcPr>
           <w:p>
@@ -454,33 +504,30 @@
       </w:tr>
       <w:tr>
         <w:trPr>
-          <w:trHeight w:val="58"/>
+          <w:trHeight w:val="59"/>
         </w:trPr>
         <w:tc>
           <w:tcPr>
-            <w:tcW w:w="9747" w:type="dxa"/>
+            <w:tcW w:w="10002" w:type="dxa"/>
             <w:gridSpan w:val="4"/>
           </w:tcPr>
           <w:p>
             <w:pPr>
               <w:rPr>
-                <w:i/>
-              </w:rPr>
-            </w:pPr>
-            <w:r>
-              <w:rPr>
+                <w:b/>
+                <w:i/>
+              </w:rPr>
+            </w:pPr>
+            <w:r>
+              <w:rPr>
+                <w:b/>
                 <w:i/>
               </w:rPr>
               <w:t>Schemat</w:t>
             </w:r>
             <w:r>
               <w:rPr>
-                <w:i/>
-              </w:rPr>
-              <w:t xml:space="preserve"> + zdjęcie połączenia</w:t>
-            </w:r>
-            <w:r>
-              <w:rPr>
+                <w:b/>
                 <w:i/>
               </w:rPr>
               <w:t>:</w:t>
@@ -499,149 +546,43 @@
                 <w:i/>
               </w:rPr>
             </w:pPr>
-          </w:p>
-          <w:p>
-            <w:pPr>
-              <w:rPr>
-                <w:i/>
-              </w:rPr>
-            </w:pPr>
-          </w:p>
-          <w:p>
-            <w:pPr>
-              <w:rPr>
-                <w:i/>
-              </w:rPr>
-            </w:pPr>
-          </w:p>
-          <w:p>
-            <w:pPr>
-              <w:rPr>
-                <w:i/>
-              </w:rPr>
-            </w:pPr>
-          </w:p>
-          <w:p>
-            <w:pPr>
-              <w:rPr>
-                <w:i/>
-              </w:rPr>
-            </w:pPr>
-          </w:p>
-          <w:p>
-            <w:pPr>
-              <w:rPr>
-                <w:i/>
-              </w:rPr>
-            </w:pPr>
-          </w:p>
-          <w:p>
-            <w:pPr>
-              <w:rPr>
-                <w:i/>
-              </w:rPr>
-            </w:pPr>
-          </w:p>
-          <w:p>
-            <w:pPr>
-              <w:rPr>
-                <w:i/>
-              </w:rPr>
-            </w:pPr>
-          </w:p>
-          <w:p>
-            <w:pPr>
-              <w:rPr>
-                <w:i/>
-              </w:rPr>
-            </w:pPr>
-          </w:p>
-          <w:p>
-            <w:pPr>
-              <w:rPr>
-                <w:i/>
-              </w:rPr>
-            </w:pPr>
-          </w:p>
-          <w:p>
-            <w:pPr>
-              <w:rPr>
-                <w:i/>
-              </w:rPr>
-            </w:pPr>
-          </w:p>
-          <w:p>
-            <w:pPr>
-              <w:rPr>
-                <w:i/>
-              </w:rPr>
-            </w:pPr>
-          </w:p>
-          <w:p>
-            <w:pPr>
-              <w:rPr>
-                <w:i/>
-              </w:rPr>
-            </w:pPr>
-          </w:p>
-          <w:p>
-            <w:pPr>
-              <w:rPr>
-                <w:i/>
-              </w:rPr>
-            </w:pPr>
-          </w:p>
-          <w:p>
-            <w:pPr>
-              <w:rPr>
-                <w:i/>
-              </w:rPr>
-            </w:pPr>
-          </w:p>
-          <w:p>
-            <w:pPr>
-              <w:rPr>
-                <w:i/>
-              </w:rPr>
-            </w:pPr>
-          </w:p>
-          <w:p>
-            <w:pPr>
-              <w:rPr>
-                <w:i/>
-              </w:rPr>
-            </w:pPr>
-          </w:p>
-          <w:p>
-            <w:pPr>
-              <w:rPr>
-                <w:i/>
-              </w:rPr>
-            </w:pPr>
-          </w:p>
-          <w:p>
-            <w:pPr>
-              <w:rPr>
-                <w:i/>
-              </w:rPr>
-            </w:pPr>
-          </w:p>
-          <w:p>
-            <w:pPr>
-              <w:rPr>
-                <w:i/>
-              </w:rPr>
-            </w:pPr>
+            <w:r>
+              <w:object w:dxaOrig="14475" w:dyaOrig="10320">
+                <v:shapetype id="_x0000_t75" coordsize="21600,21600" o:spt="75" o:preferrelative="t" path="m@4@5l@4@11@9@11@9@5xe" filled="f" stroked="f">
+                  <v:stroke joinstyle="miter"/>
+                  <v:formulas>
+                    <v:f eqn="if lineDrawn pixelLineWidth 0"/>
+                    <v:f eqn="sum @0 1 0"/>
+                    <v:f eqn="sum 0 0 @1"/>
+                    <v:f eqn="prod @2 1 2"/>
+                    <v:f eqn="prod @3 21600 pixelWidth"/>
+                    <v:f eqn="prod @3 21600 pixelHeight"/>
+                    <v:f eqn="sum @0 0 1"/>
+                    <v:f eqn="prod @6 1 2"/>
+                    <v:f eqn="prod @7 21600 pixelWidth"/>
+                    <v:f eqn="sum @8 21600 0"/>
+                    <v:f eqn="prod @7 21600 pixelHeight"/>
+                    <v:f eqn="sum @10 21600 0"/>
+                  </v:formulas>
+                  <v:path o:extrusionok="f" gradientshapeok="t" o:connecttype="rect"/>
+                  <o:lock v:ext="edit" aspectratio="t"/>
+                </v:shapetype>
+                <v:shape id="_x0000_i1025" type="#_x0000_t75" style="width:488.1pt;height:347.85pt" o:ole="">
+                  <v:imagedata r:id="rId4" o:title=""/>
+                </v:shape>
+                <o:OLEObject Type="Embed" ProgID="PBrush" ShapeID="_x0000_i1025" DrawAspect="Content" ObjectID="_1610384775" r:id="rId5"/>
+              </w:object>
+            </w:r>
           </w:p>
         </w:tc>
       </w:tr>
       <w:tr>
         <w:trPr>
-          <w:trHeight w:val="58"/>
+          <w:trHeight w:val="59"/>
         </w:trPr>
         <w:tc>
           <w:tcPr>
-            <w:tcW w:w="9747" w:type="dxa"/>
+            <w:tcW w:w="10002" w:type="dxa"/>
             <w:gridSpan w:val="4"/>
           </w:tcPr>
           <w:p>
@@ -656,22 +597,28 @@
       </w:tr>
       <w:tr>
         <w:trPr>
-          <w:trHeight w:val="58"/>
+          <w:trHeight w:val="72"/>
         </w:trPr>
         <w:tc>
           <w:tcPr>
-            <w:tcW w:w="9747" w:type="dxa"/>
+            <w:tcW w:w="10002" w:type="dxa"/>
             <w:gridSpan w:val="4"/>
           </w:tcPr>
           <w:p>
             <w:pPr>
               <w:rPr>
-                <w:i/>
-              </w:rPr>
-            </w:pPr>
-            <w:r>
-              <w:rPr>
-                <w:i/>
+                <w:b/>
+                <w:i/>
+                <w:sz w:val="24"/>
+                <w:szCs w:val="24"/>
+              </w:rPr>
+            </w:pPr>
+            <w:r>
+              <w:rPr>
+                <w:b/>
+                <w:i/>
+                <w:sz w:val="24"/>
+                <w:szCs w:val="24"/>
               </w:rPr>
               <w:t>Wykorzystana platforma sprzętowa, czujniki pomiarowe, elementy wykonawcze:</w:t>
             </w:r>
@@ -686,60 +633,13 @@
             </w:r>
             <w:proofErr w:type="spellEnd"/>
             <w:r>
-              <w:t xml:space="preserve"> Black. Użyte elementy: głośnik, moduł RTC, 4 diody, 4 przyciski, 4 rezystory 1000 omów, płytka uniwersalna.</w:t>
-            </w:r>
-          </w:p>
-          <w:p/>
-          <w:p>
-            <w:pPr>
-              <w:rPr>
-                <w:i/>
-              </w:rPr>
-            </w:pPr>
-            <w:r>
-              <w:rPr>
-                <w:i/>
-              </w:rPr>
-              <w:t>Projekt a realizacja:</w:t>
-            </w:r>
-          </w:p>
-          <w:p>
-            <w:r>
-              <w:t xml:space="preserve">Podczas realizacji projektu zastąpiliśmy </w:t>
-            </w:r>
-            <w:r>
-              <w:t xml:space="preserve">głośnik </w:t>
-            </w:r>
-            <w:proofErr w:type="spellStart"/>
-            <w:r>
-              <w:t>Bluetooth</w:t>
-            </w:r>
-            <w:proofErr w:type="spellEnd"/>
-            <w:r>
-              <w:t xml:space="preserve"> głośnikiem … dostępnym w laboratorium. Poza tym zrealizowaliśmy wszystkie założenia projektu. Projekt można by rozwinąć poprzez dodanie wyświetlacza pokazującego aktualny czas (w naszej wersji projektu pokazuje w aplikacji).</w:t>
-            </w:r>
-          </w:p>
-          <w:p/>
-          <w:p>
-            <w:pPr>
-              <w:rPr>
-                <w:i/>
-              </w:rPr>
-            </w:pPr>
-            <w:r>
-              <w:rPr>
-                <w:i/>
-              </w:rPr>
-              <w:t>Podsumowanie:</w:t>
-            </w:r>
-          </w:p>
-          <w:p>
-            <w:r>
-              <w:lastRenderedPageBreak/>
-              <w:t xml:space="preserve">Projekt realizuje wyznaczone cele. </w:t>
-            </w:r>
-            <w:r>
-              <w:t xml:space="preserve">Podczas jego wykonywania poszerzyliśmy swoją wiedzę o takie elementy jak np. zasadę działania modułu RTC. Ogólnie był to ciekawy sposób wykorzystania wiedzy do stworzenia produktu mającego zastosowanie w codziennym życiu. </w:t>
+              <w:t xml:space="preserve"> Black. Użyte elementy: głośnik, moduł RTC, 4 diody, </w:t>
+            </w:r>
+            <w:r>
+              <w:br/>
+            </w:r>
+            <w:r>
+              <w:t>4 przyciski, 4 rezystory 1000 omów, płytka uniwersalna.</w:t>
             </w:r>
           </w:p>
           <w:p>
@@ -752,6 +652,1501 @@
         </w:tc>
       </w:tr>
     </w:tbl>
+    <w:p/>
+    <w:p/>
+    <w:p>
+      <w:pPr>
+        <w:pStyle w:val="Default"/>
+      </w:pPr>
+    </w:p>
+    <w:p>
+      <w:pPr>
+        <w:pStyle w:val="Default"/>
+        <w:rPr>
+          <w:b/>
+          <w:i/>
+          <w:sz w:val="28"/>
+          <w:szCs w:val="28"/>
+        </w:rPr>
+      </w:pPr>
+      <w:r>
+        <w:rPr>
+          <w:b/>
+          <w:i/>
+          <w:sz w:val="28"/>
+          <w:szCs w:val="28"/>
+        </w:rPr>
+        <w:lastRenderedPageBreak/>
+        <w:t>Najważniejsze fragmenty kodu:</w:t>
+      </w:r>
+    </w:p>
+    <w:p>
+      <w:pPr>
+        <w:pStyle w:val="Default"/>
+        <w:rPr>
+          <w:b/>
+          <w:i/>
+          <w:sz w:val="28"/>
+          <w:szCs w:val="28"/>
+        </w:rPr>
+      </w:pPr>
+    </w:p>
+    <w:p>
+      <w:pPr>
+        <w:jc w:val="both"/>
+        <w:rPr>
+          <w:b/>
+        </w:rPr>
+      </w:pPr>
+      <w:r>
+        <w:rPr>
+          <w:b/>
+        </w:rPr>
+        <w:t>Implementacja modułu</w:t>
+      </w:r>
+      <w:r>
+        <w:rPr>
+          <w:b/>
+        </w:rPr>
+        <w:t xml:space="preserve"> RTC:</w:t>
+      </w:r>
+    </w:p>
+    <w:p>
+      <w:pPr>
+        <w:spacing w:after="0" w:line="240" w:lineRule="auto"/>
+        <w:jc w:val="both"/>
+        <w:rPr>
+          <w:lang w:val="en-US"/>
+        </w:rPr>
+      </w:pPr>
+      <w:r>
+        <w:rPr>
+          <w:lang w:val="en-US"/>
+        </w:rPr>
+        <w:t>_REG_MINUTES = 0x01</w:t>
+      </w:r>
+    </w:p>
+    <w:p>
+      <w:pPr>
+        <w:spacing w:after="0" w:line="240" w:lineRule="auto"/>
+        <w:jc w:val="both"/>
+        <w:rPr>
+          <w:lang w:val="en-US"/>
+        </w:rPr>
+      </w:pPr>
+      <w:r>
+        <w:rPr>
+          <w:lang w:val="en-US"/>
+        </w:rPr>
+        <w:t>_REG_HOURS = 0x02</w:t>
+      </w:r>
+    </w:p>
+    <w:p>
+      <w:pPr>
+        <w:spacing w:after="0" w:line="240" w:lineRule="auto"/>
+        <w:jc w:val="both"/>
+        <w:rPr>
+          <w:lang w:val="en-US"/>
+        </w:rPr>
+      </w:pPr>
+    </w:p>
+    <w:p>
+      <w:pPr>
+        <w:spacing w:after="0" w:line="240" w:lineRule="auto"/>
+        <w:jc w:val="both"/>
+      </w:pPr>
+      <w:r>
+        <w:t>#odczytuje minut i dekodowanie wyniku</w:t>
+      </w:r>
+      <w:r>
+        <w:rPr>
+          <w:rStyle w:val="pl-s"/>
+        </w:rPr>
+        <w:t xml:space="preserve"> z formatu 2x4bit BCD na typ </w:t>
+      </w:r>
+      <w:proofErr w:type="spellStart"/>
+      <w:r>
+        <w:rPr>
+          <w:rStyle w:val="pl-s"/>
+        </w:rPr>
+        <w:t>integer</w:t>
+      </w:r>
+      <w:proofErr w:type="spellEnd"/>
+      <w:r>
+        <w:rPr>
+          <w:rStyle w:val="pl-s"/>
+        </w:rPr>
+        <w:t xml:space="preserve"> (</w:t>
+      </w:r>
+      <w:r>
+        <w:t>_</w:t>
+      </w:r>
+      <w:proofErr w:type="spellStart"/>
+      <w:r>
+        <w:t>bcd_to_int</w:t>
+      </w:r>
+      <w:proofErr w:type="spellEnd"/>
+      <w:r>
+        <w:t>)</w:t>
+      </w:r>
+    </w:p>
+    <w:p>
+      <w:pPr>
+        <w:spacing w:after="0" w:line="240" w:lineRule="auto"/>
+        <w:jc w:val="both"/>
+        <w:rPr>
+          <w:lang w:val="en-US"/>
+        </w:rPr>
+      </w:pPr>
+      <w:r>
+        <w:t xml:space="preserve">    </w:t>
+      </w:r>
+      <w:r>
+        <w:rPr>
+          <w:lang w:val="en-US"/>
+        </w:rPr>
+        <w:t>def _</w:t>
+      </w:r>
+      <w:proofErr w:type="spellStart"/>
+      <w:r>
+        <w:rPr>
+          <w:lang w:val="en-US"/>
+        </w:rPr>
+        <w:t>read_minutes</w:t>
+      </w:r>
+      <w:proofErr w:type="spellEnd"/>
+      <w:r>
+        <w:rPr>
+          <w:lang w:val="en-US"/>
+        </w:rPr>
+        <w:t>(self):</w:t>
+      </w:r>
+    </w:p>
+    <w:p>
+      <w:pPr>
+        <w:spacing w:after="0" w:line="240" w:lineRule="auto"/>
+        <w:jc w:val="both"/>
+        <w:rPr>
+          <w:lang w:val="en-US"/>
+        </w:rPr>
+      </w:pPr>
+      <w:r>
+        <w:rPr>
+          <w:lang w:val="en-US"/>
+        </w:rPr>
+        <w:t xml:space="preserve">        return _</w:t>
+      </w:r>
+      <w:proofErr w:type="spellStart"/>
+      <w:r>
+        <w:rPr>
+          <w:lang w:val="en-US"/>
+        </w:rPr>
+        <w:t>bcd_to_int</w:t>
+      </w:r>
+      <w:proofErr w:type="spellEnd"/>
+      <w:r>
+        <w:rPr>
+          <w:lang w:val="en-US"/>
+        </w:rPr>
+        <w:t>(</w:t>
+      </w:r>
+      <w:proofErr w:type="spellStart"/>
+      <w:r>
+        <w:rPr>
+          <w:lang w:val="en-US"/>
+        </w:rPr>
+        <w:t>self._read</w:t>
+      </w:r>
+      <w:proofErr w:type="spellEnd"/>
+      <w:r>
+        <w:rPr>
+          <w:lang w:val="en-US"/>
+        </w:rPr>
+        <w:t>(</w:t>
+      </w:r>
+      <w:proofErr w:type="spellStart"/>
+      <w:r>
+        <w:rPr>
+          <w:lang w:val="en-US"/>
+        </w:rPr>
+        <w:t>self._REG_MINUTES</w:t>
+      </w:r>
+      <w:proofErr w:type="spellEnd"/>
+      <w:r>
+        <w:rPr>
+          <w:lang w:val="en-US"/>
+        </w:rPr>
+        <w:t>))</w:t>
+      </w:r>
+    </w:p>
+    <w:p>
+      <w:pPr>
+        <w:spacing w:after="0" w:line="240" w:lineRule="auto"/>
+        <w:jc w:val="both"/>
+        <w:rPr>
+          <w:lang w:val="en-US"/>
+        </w:rPr>
+      </w:pPr>
+    </w:p>
+    <w:p>
+      <w:pPr>
+        <w:spacing w:after="0" w:line="240" w:lineRule="auto"/>
+        <w:jc w:val="both"/>
+      </w:pPr>
+      <w:r>
+        <w:t>#odczytuje godzin i dekodowanie wyniku</w:t>
+      </w:r>
+      <w:r>
+        <w:rPr>
+          <w:rStyle w:val="pl-s"/>
+        </w:rPr>
+        <w:t xml:space="preserve"> z formatu 2x4bit BCD na typ </w:t>
+      </w:r>
+      <w:proofErr w:type="spellStart"/>
+      <w:r>
+        <w:rPr>
+          <w:rStyle w:val="pl-s"/>
+        </w:rPr>
+        <w:t>integer</w:t>
+      </w:r>
+      <w:proofErr w:type="spellEnd"/>
+      <w:r>
+        <w:rPr>
+          <w:rStyle w:val="pl-s"/>
+        </w:rPr>
+        <w:t xml:space="preserve"> (</w:t>
+      </w:r>
+      <w:r>
+        <w:t>_</w:t>
+      </w:r>
+      <w:proofErr w:type="spellStart"/>
+      <w:r>
+        <w:t>bcd_to_int</w:t>
+      </w:r>
+      <w:proofErr w:type="spellEnd"/>
+      <w:r>
+        <w:t>)</w:t>
+      </w:r>
+    </w:p>
+    <w:p>
+      <w:pPr>
+        <w:spacing w:after="0" w:line="240" w:lineRule="auto"/>
+        <w:jc w:val="both"/>
+        <w:rPr>
+          <w:lang w:val="en-US"/>
+        </w:rPr>
+      </w:pPr>
+      <w:r>
+        <w:t xml:space="preserve">    </w:t>
+      </w:r>
+      <w:r>
+        <w:rPr>
+          <w:lang w:val="en-US"/>
+        </w:rPr>
+        <w:t>def _</w:t>
+      </w:r>
+      <w:proofErr w:type="spellStart"/>
+      <w:r>
+        <w:rPr>
+          <w:lang w:val="en-US"/>
+        </w:rPr>
+        <w:t>read_hours</w:t>
+      </w:r>
+      <w:proofErr w:type="spellEnd"/>
+      <w:r>
+        <w:rPr>
+          <w:lang w:val="en-US"/>
+        </w:rPr>
+        <w:t>(self):</w:t>
+      </w:r>
+    </w:p>
+    <w:p>
+      <w:pPr>
+        <w:spacing w:after="0" w:line="240" w:lineRule="auto"/>
+        <w:jc w:val="both"/>
+        <w:rPr>
+          <w:lang w:val="en-US"/>
+        </w:rPr>
+      </w:pPr>
+      <w:r>
+        <w:rPr>
+          <w:lang w:val="en-US"/>
+        </w:rPr>
+        <w:t xml:space="preserve">        d = </w:t>
+      </w:r>
+      <w:proofErr w:type="spellStart"/>
+      <w:r>
+        <w:rPr>
+          <w:lang w:val="en-US"/>
+        </w:rPr>
+        <w:t>self._read</w:t>
+      </w:r>
+      <w:proofErr w:type="spellEnd"/>
+      <w:r>
+        <w:rPr>
+          <w:lang w:val="en-US"/>
+        </w:rPr>
+        <w:t>(</w:t>
+      </w:r>
+      <w:proofErr w:type="spellStart"/>
+      <w:r>
+        <w:rPr>
+          <w:lang w:val="en-US"/>
+        </w:rPr>
+        <w:t>self._REG_HOURS</w:t>
+      </w:r>
+      <w:proofErr w:type="spellEnd"/>
+      <w:r>
+        <w:rPr>
+          <w:lang w:val="en-US"/>
+        </w:rPr>
+        <w:t>)</w:t>
+      </w:r>
+    </w:p>
+    <w:p>
+      <w:pPr>
+        <w:spacing w:after="0" w:line="240" w:lineRule="auto"/>
+        <w:jc w:val="both"/>
+        <w:rPr>
+          <w:lang w:val="en-US"/>
+        </w:rPr>
+      </w:pPr>
+      <w:r>
+        <w:rPr>
+          <w:lang w:val="en-US"/>
+        </w:rPr>
+        <w:t xml:space="preserve">        if d &amp; 0x40:</w:t>
+      </w:r>
+    </w:p>
+    <w:p>
+      <w:pPr>
+        <w:spacing w:after="0" w:line="240" w:lineRule="auto"/>
+        <w:jc w:val="both"/>
+        <w:rPr>
+          <w:lang w:val="en-US"/>
+        </w:rPr>
+      </w:pPr>
+      <w:r>
+        <w:rPr>
+          <w:lang w:val="en-US"/>
+        </w:rPr>
+        <w:t xml:space="preserve">            return _</w:t>
+      </w:r>
+      <w:proofErr w:type="spellStart"/>
+      <w:r>
+        <w:rPr>
+          <w:lang w:val="en-US"/>
+        </w:rPr>
+        <w:t>bcd_to_int</w:t>
+      </w:r>
+      <w:proofErr w:type="spellEnd"/>
+      <w:r>
+        <w:rPr>
+          <w:lang w:val="en-US"/>
+        </w:rPr>
+        <w:t>(d &amp; 0x3F)</w:t>
+      </w:r>
+    </w:p>
+    <w:p>
+      <w:pPr>
+        <w:spacing w:after="0" w:line="240" w:lineRule="auto"/>
+        <w:jc w:val="both"/>
+        <w:rPr>
+          <w:lang w:val="en-US"/>
+        </w:rPr>
+      </w:pPr>
+      <w:r>
+        <w:rPr>
+          <w:lang w:val="en-US"/>
+        </w:rPr>
+        <w:t xml:space="preserve">        else:</w:t>
+      </w:r>
+    </w:p>
+    <w:p>
+      <w:pPr>
+        <w:spacing w:after="0" w:line="240" w:lineRule="auto"/>
+        <w:jc w:val="both"/>
+        <w:rPr>
+          <w:lang w:val="en-US"/>
+        </w:rPr>
+      </w:pPr>
+      <w:r>
+        <w:rPr>
+          <w:lang w:val="en-US"/>
+        </w:rPr>
+        <w:t xml:space="preserve">            h = _</w:t>
+      </w:r>
+      <w:proofErr w:type="spellStart"/>
+      <w:r>
+        <w:rPr>
+          <w:lang w:val="en-US"/>
+        </w:rPr>
+        <w:t>bcd_to_int</w:t>
+      </w:r>
+      <w:proofErr w:type="spellEnd"/>
+      <w:r>
+        <w:rPr>
+          <w:lang w:val="en-US"/>
+        </w:rPr>
+        <w:t>(d &amp; 0x1F)</w:t>
+      </w:r>
+    </w:p>
+    <w:p>
+      <w:pPr>
+        <w:spacing w:after="0" w:line="240" w:lineRule="auto"/>
+        <w:jc w:val="both"/>
+        <w:rPr>
+          <w:lang w:val="en-US"/>
+        </w:rPr>
+      </w:pPr>
+      <w:r>
+        <w:rPr>
+          <w:lang w:val="en-US"/>
+        </w:rPr>
+        <w:t xml:space="preserve">            if d &amp; 0x20:</w:t>
+      </w:r>
+    </w:p>
+    <w:p>
+      <w:pPr>
+        <w:spacing w:after="0" w:line="240" w:lineRule="auto"/>
+        <w:jc w:val="both"/>
+        <w:rPr>
+          <w:lang w:val="en-US"/>
+        </w:rPr>
+      </w:pPr>
+      <w:r>
+        <w:rPr>
+          <w:lang w:val="en-US"/>
+        </w:rPr>
+        <w:t xml:space="preserve">                h += 11  # Convert 12h to 24h</w:t>
+      </w:r>
+    </w:p>
+    <w:p>
+      <w:pPr>
+        <w:spacing w:after="0" w:line="240" w:lineRule="auto"/>
+        <w:jc w:val="both"/>
+      </w:pPr>
+      <w:r>
+        <w:rPr>
+          <w:lang w:val="en-US"/>
+        </w:rPr>
+        <w:t xml:space="preserve">            </w:t>
+      </w:r>
+      <w:proofErr w:type="spellStart"/>
+      <w:r>
+        <w:t>elif</w:t>
+      </w:r>
+      <w:proofErr w:type="spellEnd"/>
+      <w:r>
+        <w:t xml:space="preserve"> h == 12:</w:t>
+      </w:r>
+    </w:p>
+    <w:p>
+      <w:pPr>
+        <w:spacing w:after="0" w:line="240" w:lineRule="auto"/>
+        <w:jc w:val="both"/>
+      </w:pPr>
+      <w:r>
+        <w:t xml:space="preserve">                h = 0</w:t>
+      </w:r>
+    </w:p>
+    <w:p>
+      <w:pPr>
+        <w:spacing w:after="0" w:line="240" w:lineRule="auto"/>
+        <w:jc w:val="both"/>
+      </w:pPr>
+      <w:r>
+        <w:t>return h</w:t>
+      </w:r>
+    </w:p>
+    <w:p>
+      <w:pPr>
+        <w:spacing w:after="0" w:line="240" w:lineRule="auto"/>
+        <w:jc w:val="both"/>
+      </w:pPr>
+    </w:p>
+    <w:p>
+      <w:pPr>
+        <w:spacing w:after="0" w:line="240" w:lineRule="auto"/>
+        <w:jc w:val="both"/>
+        <w:rPr>
+          <w:b/>
+        </w:rPr>
+      </w:pPr>
+      <w:r>
+        <w:rPr>
+          <w:b/>
+        </w:rPr>
+        <w:t>Włączanie głośnika:</w:t>
+      </w:r>
+    </w:p>
+    <w:p>
+      <w:pPr>
+        <w:spacing w:after="0" w:line="240" w:lineRule="auto"/>
+        <w:jc w:val="both"/>
+      </w:pPr>
+    </w:p>
+    <w:p>
+      <w:pPr>
+        <w:spacing w:after="0" w:line="240" w:lineRule="auto"/>
+        <w:jc w:val="both"/>
+      </w:pPr>
+      <w:proofErr w:type="spellStart"/>
+      <w:r>
+        <w:t>PWM.start</w:t>
+      </w:r>
+      <w:proofErr w:type="spellEnd"/>
+      <w:r>
+        <w:t>("P8_13", 25, 1000)</w:t>
+      </w:r>
+    </w:p>
+    <w:p>
+      <w:pPr>
+        <w:spacing w:after="0" w:line="240" w:lineRule="auto"/>
+        <w:jc w:val="both"/>
+      </w:pPr>
+    </w:p>
+    <w:p>
+      <w:pPr>
+        <w:spacing w:after="0" w:line="240" w:lineRule="auto"/>
+        <w:jc w:val="both"/>
+        <w:rPr>
+          <w:b/>
+        </w:rPr>
+      </w:pPr>
+      <w:r>
+        <w:rPr>
+          <w:b/>
+        </w:rPr>
+        <w:t xml:space="preserve">Przykładowy kod powodujący zaświecenie się pierwszej diody i </w:t>
+      </w:r>
+      <w:r>
+        <w:rPr>
+          <w:b/>
+        </w:rPr>
+        <w:t>zgaszenie jej po naciśnięciu odpowiedniego przycisku.</w:t>
+      </w:r>
+      <w:r>
+        <w:rPr>
+          <w:b/>
+        </w:rPr>
+        <w:t xml:space="preserve"> Analogicznie jest dla pozostałych diod i przycisków.</w:t>
+      </w:r>
+    </w:p>
+    <w:p>
+      <w:pPr>
+        <w:spacing w:after="0" w:line="240" w:lineRule="auto"/>
+        <w:jc w:val="both"/>
+      </w:pPr>
+    </w:p>
+    <w:p>
+      <w:pPr>
+        <w:spacing w:after="0" w:line="240" w:lineRule="auto"/>
+        <w:jc w:val="both"/>
+      </w:pPr>
+      <w:r>
+        <w:t xml:space="preserve">    </w:t>
+      </w:r>
+      <w:proofErr w:type="spellStart"/>
+      <w:r>
+        <w:t>button</w:t>
+      </w:r>
+      <w:proofErr w:type="spellEnd"/>
+      <w:r>
+        <w:t xml:space="preserve"> = 1</w:t>
+      </w:r>
+    </w:p>
+    <w:p>
+      <w:pPr>
+        <w:spacing w:after="0" w:line="240" w:lineRule="auto"/>
+        <w:jc w:val="both"/>
+      </w:pPr>
+      <w:r>
+        <w:t xml:space="preserve">    </w:t>
+      </w:r>
+      <w:proofErr w:type="spellStart"/>
+      <w:r>
+        <w:t>if</w:t>
+      </w:r>
+      <w:proofErr w:type="spellEnd"/>
+      <w:r>
+        <w:t xml:space="preserve"> rand == 1:</w:t>
+      </w:r>
+      <w:r>
+        <w:t xml:space="preserve"> #rand-</w:t>
+      </w:r>
+      <w:r>
+        <w:t>wy</w:t>
+      </w:r>
+      <w:r>
+        <w:t>los</w:t>
+      </w:r>
+      <w:r>
+        <w:t>owano liczbę od 1 do 4 określającą, która dioda zostanie zaświecona</w:t>
+      </w:r>
+    </w:p>
+    <w:p>
+      <w:pPr>
+        <w:spacing w:after="0" w:line="240" w:lineRule="auto"/>
+        <w:jc w:val="both"/>
+      </w:pPr>
+      <w:r>
+        <w:t xml:space="preserve">        </w:t>
+      </w:r>
+      <w:proofErr w:type="spellStart"/>
+      <w:r>
+        <w:t>GPIO.output</w:t>
+      </w:r>
+      <w:proofErr w:type="spellEnd"/>
+      <w:r>
+        <w:t>("P8_7", GPIO.HIGH)</w:t>
+      </w:r>
+      <w:r>
+        <w:t xml:space="preserve"> #zaświ</w:t>
+      </w:r>
+      <w:r>
+        <w:t>eca pierwszą diodę</w:t>
+      </w:r>
+    </w:p>
+    <w:p>
+      <w:pPr>
+        <w:spacing w:after="0" w:line="240" w:lineRule="auto"/>
+        <w:jc w:val="both"/>
+      </w:pPr>
+      <w:r>
+        <w:t xml:space="preserve">        </w:t>
+      </w:r>
+      <w:proofErr w:type="spellStart"/>
+      <w:r>
+        <w:t>while</w:t>
+      </w:r>
+      <w:proofErr w:type="spellEnd"/>
+      <w:r>
+        <w:t xml:space="preserve"> </w:t>
+      </w:r>
+      <w:proofErr w:type="spellStart"/>
+      <w:r>
+        <w:t>button</w:t>
+      </w:r>
+      <w:proofErr w:type="spellEnd"/>
+      <w:r>
+        <w:t xml:space="preserve"> == 1:</w:t>
+      </w:r>
+      <w:r>
+        <w:t xml:space="preserve"> #tak długo, aż nie naciśnięto przycisku</w:t>
+      </w:r>
+    </w:p>
+    <w:p>
+      <w:pPr>
+        <w:spacing w:after="0" w:line="240" w:lineRule="auto"/>
+        <w:jc w:val="both"/>
+      </w:pPr>
+      <w:r>
+        <w:t xml:space="preserve">            </w:t>
+      </w:r>
+      <w:proofErr w:type="spellStart"/>
+      <w:r>
+        <w:t>button</w:t>
+      </w:r>
+      <w:proofErr w:type="spellEnd"/>
+      <w:r>
+        <w:t xml:space="preserve"> = </w:t>
+      </w:r>
+      <w:proofErr w:type="spellStart"/>
+      <w:r>
+        <w:t>GPIO.input</w:t>
+      </w:r>
+      <w:proofErr w:type="spellEnd"/>
+      <w:r>
+        <w:t>("P8_8")</w:t>
+      </w:r>
+      <w:r>
+        <w:t xml:space="preserve"> #sprawdza, czy naciśnięto przycisk</w:t>
+      </w:r>
+    </w:p>
+    <w:p>
+      <w:pPr>
+        <w:spacing w:after="0" w:line="240" w:lineRule="auto"/>
+        <w:jc w:val="both"/>
+      </w:pPr>
+      <w:r>
+        <w:t xml:space="preserve">        </w:t>
+      </w:r>
+      <w:proofErr w:type="spellStart"/>
+      <w:r>
+        <w:t>while</w:t>
+      </w:r>
+      <w:proofErr w:type="spellEnd"/>
+      <w:r>
+        <w:t xml:space="preserve"> </w:t>
+      </w:r>
+      <w:proofErr w:type="spellStart"/>
+      <w:r>
+        <w:t>button</w:t>
+      </w:r>
+      <w:proofErr w:type="spellEnd"/>
+      <w:r>
+        <w:t xml:space="preserve"> == 0:</w:t>
+      </w:r>
+      <w:r>
+        <w:t xml:space="preserve"> #tak długo jak przycisk jest naciśnięty</w:t>
+      </w:r>
+    </w:p>
+    <w:p>
+      <w:pPr>
+        <w:spacing w:after="0" w:line="240" w:lineRule="auto"/>
+        <w:jc w:val="both"/>
+      </w:pPr>
+      <w:r>
+        <w:t xml:space="preserve">            </w:t>
+      </w:r>
+      <w:proofErr w:type="spellStart"/>
+      <w:r>
+        <w:t>button</w:t>
+      </w:r>
+      <w:proofErr w:type="spellEnd"/>
+      <w:r>
+        <w:t xml:space="preserve"> = </w:t>
+      </w:r>
+      <w:proofErr w:type="spellStart"/>
+      <w:r>
+        <w:t>GPIO.input</w:t>
+      </w:r>
+      <w:proofErr w:type="spellEnd"/>
+      <w:r>
+        <w:t>("P8_8")</w:t>
+      </w:r>
+    </w:p>
+    <w:p>
+      <w:pPr>
+        <w:spacing w:after="0" w:line="240" w:lineRule="auto"/>
+        <w:jc w:val="both"/>
+      </w:pPr>
+      <w:proofErr w:type="spellStart"/>
+      <w:r>
+        <w:t>GPIO.output</w:t>
+      </w:r>
+      <w:proofErr w:type="spellEnd"/>
+      <w:r>
+        <w:t>("P8_7", GPIO.LOW)</w:t>
+      </w:r>
+      <w:r>
+        <w:t xml:space="preserve">  </w:t>
+      </w:r>
+      <w:r>
+        <w:t>#</w:t>
+      </w:r>
+      <w:r>
+        <w:t>powoduje zgaszenie diody</w:t>
+      </w:r>
+    </w:p>
+    <w:p>
+      <w:pPr>
+        <w:spacing w:after="0" w:line="240" w:lineRule="auto"/>
+        <w:jc w:val="both"/>
+      </w:pPr>
+    </w:p>
+    <w:p>
+      <w:pPr>
+        <w:spacing w:after="0" w:line="240" w:lineRule="auto"/>
+        <w:jc w:val="both"/>
+        <w:rPr>
+          <w:b/>
+        </w:rPr>
+      </w:pPr>
+      <w:r>
+        <w:rPr>
+          <w:b/>
+        </w:rPr>
+        <w:t>Łączenie z</w:t>
+      </w:r>
+      <w:r>
+        <w:rPr>
+          <w:b/>
+        </w:rPr>
+        <w:t xml:space="preserve"> baz</w:t>
+      </w:r>
+      <w:r>
+        <w:rPr>
+          <w:b/>
+        </w:rPr>
+        <w:t>ą</w:t>
+      </w:r>
+    </w:p>
+    <w:p>
+      <w:pPr>
+        <w:spacing w:after="0" w:line="240" w:lineRule="auto"/>
+        <w:jc w:val="both"/>
+      </w:pPr>
+    </w:p>
+    <w:p>
+      <w:pPr>
+        <w:spacing w:after="0" w:line="240" w:lineRule="auto"/>
+        <w:jc w:val="both"/>
+      </w:pPr>
+      <w:r>
+        <w:t>DATABASE = '</w:t>
+      </w:r>
+      <w:proofErr w:type="spellStart"/>
+      <w:r>
+        <w:t>baza.db</w:t>
+      </w:r>
+      <w:proofErr w:type="spellEnd"/>
+      <w:r>
+        <w:t>'</w:t>
+      </w:r>
+    </w:p>
+    <w:p>
+      <w:pPr>
+        <w:spacing w:after="0" w:line="240" w:lineRule="auto"/>
+        <w:jc w:val="both"/>
+        <w:rPr>
+          <w:lang w:val="en-US"/>
+        </w:rPr>
+      </w:pPr>
+      <w:r>
+        <w:rPr>
+          <w:lang w:val="en-US"/>
+        </w:rPr>
+        <w:t xml:space="preserve">db = </w:t>
+      </w:r>
+      <w:proofErr w:type="spellStart"/>
+      <w:r>
+        <w:rPr>
+          <w:lang w:val="en-US"/>
+        </w:rPr>
+        <w:t>g._database</w:t>
+      </w:r>
+      <w:proofErr w:type="spellEnd"/>
+      <w:r>
+        <w:rPr>
+          <w:lang w:val="en-US"/>
+        </w:rPr>
+        <w:t xml:space="preserve"> = sqlite3.connect(DATABASE)</w:t>
+      </w:r>
+    </w:p>
+    <w:p>
+      <w:pPr>
+        <w:spacing w:after="0" w:line="240" w:lineRule="auto"/>
+        <w:jc w:val="both"/>
+        <w:rPr>
+          <w:lang w:val="en-US"/>
+        </w:rPr>
+      </w:pPr>
+      <w:r>
+        <w:rPr>
+          <w:lang w:val="en-US"/>
+        </w:rPr>
+        <w:t xml:space="preserve"> cursor = </w:t>
+      </w:r>
+      <w:proofErr w:type="spellStart"/>
+      <w:r>
+        <w:rPr>
+          <w:lang w:val="en-US"/>
+        </w:rPr>
+        <w:t>db.cursor</w:t>
+      </w:r>
+      <w:proofErr w:type="spellEnd"/>
+      <w:r>
+        <w:rPr>
+          <w:lang w:val="en-US"/>
+        </w:rPr>
+        <w:t>()</w:t>
+      </w:r>
+    </w:p>
+    <w:p>
+      <w:pPr>
+        <w:spacing w:after="0" w:line="240" w:lineRule="auto"/>
+        <w:jc w:val="both"/>
+        <w:rPr>
+          <w:lang w:val="en-US"/>
+        </w:rPr>
+      </w:pPr>
+      <w:proofErr w:type="spellStart"/>
+      <w:r>
+        <w:rPr>
+          <w:lang w:val="en-US"/>
+        </w:rPr>
+        <w:t>cursor.execute</w:t>
+      </w:r>
+      <w:proofErr w:type="spellEnd"/>
+      <w:r>
+        <w:rPr>
+          <w:lang w:val="en-US"/>
+        </w:rPr>
+        <w:t xml:space="preserve">('CREATE TABLE IF NOT EXISTS </w:t>
+      </w:r>
+      <w:proofErr w:type="spellStart"/>
+      <w:r>
+        <w:rPr>
+          <w:lang w:val="en-US"/>
+        </w:rPr>
+        <w:t>alarmy</w:t>
+      </w:r>
+      <w:proofErr w:type="spellEnd"/>
+      <w:r>
+        <w:rPr>
+          <w:lang w:val="en-US"/>
+        </w:rPr>
+        <w:t>(id INT PRIM</w:t>
+      </w:r>
+      <w:r>
+        <w:rPr>
+          <w:lang w:val="en-US"/>
+        </w:rPr>
+        <w:t xml:space="preserve">ARY </w:t>
+      </w:r>
+      <w:proofErr w:type="spellStart"/>
+      <w:r>
+        <w:rPr>
+          <w:lang w:val="en-US"/>
+        </w:rPr>
+        <w:t>KEY,user</w:t>
+      </w:r>
+      <w:proofErr w:type="spellEnd"/>
+      <w:r>
+        <w:rPr>
+          <w:lang w:val="en-US"/>
+        </w:rPr>
+        <w:t xml:space="preserve"> TEXT, </w:t>
+      </w:r>
+      <w:proofErr w:type="spellStart"/>
+      <w:r>
+        <w:rPr>
+          <w:lang w:val="en-US"/>
+        </w:rPr>
+        <w:t>godzina</w:t>
+      </w:r>
+      <w:proofErr w:type="spellEnd"/>
+      <w:r>
+        <w:rPr>
+          <w:lang w:val="en-US"/>
+        </w:rPr>
+        <w:t xml:space="preserve"> INT, </w:t>
+      </w:r>
+      <w:proofErr w:type="spellStart"/>
+      <w:r>
+        <w:rPr>
+          <w:lang w:val="en-US"/>
+        </w:rPr>
+        <w:t>minuty</w:t>
+      </w:r>
+      <w:proofErr w:type="spellEnd"/>
+      <w:r>
+        <w:rPr>
+          <w:lang w:val="en-US"/>
+        </w:rPr>
+        <w:t xml:space="preserve"> INT);')</w:t>
+      </w:r>
+    </w:p>
+    <w:p>
+      <w:pPr>
+        <w:rPr>
+          <w:lang w:val="en-US"/>
+        </w:rPr>
+      </w:pPr>
+    </w:p>
+    <w:p>
+      <w:pPr>
+        <w:rPr>
+          <w:lang w:val="en-US"/>
+        </w:rPr>
+      </w:pPr>
+    </w:p>
+    <w:p>
+      <w:pPr>
+        <w:rPr>
+          <w:lang w:val="en-US"/>
+        </w:rPr>
+      </w:pPr>
+    </w:p>
+    <w:p>
+      <w:pPr>
+        <w:rPr>
+          <w:b/>
+          <w:i/>
+          <w:sz w:val="28"/>
+          <w:szCs w:val="28"/>
+        </w:rPr>
+      </w:pPr>
+      <w:r>
+        <w:rPr>
+          <w:b/>
+          <w:i/>
+          <w:sz w:val="28"/>
+          <w:szCs w:val="28"/>
+        </w:rPr>
+        <w:lastRenderedPageBreak/>
+        <w:t>Projekt a realizacja:</w:t>
+      </w:r>
+    </w:p>
+    <w:p>
+      <w:pPr>
+        <w:jc w:val="both"/>
+      </w:pPr>
+      <w:r>
+        <w:t xml:space="preserve">Podczas realizacji projektu zastąpiliśmy głośnik </w:t>
+      </w:r>
+      <w:proofErr w:type="spellStart"/>
+      <w:r>
+        <w:t>Bluetooth</w:t>
+      </w:r>
+      <w:proofErr w:type="spellEnd"/>
+      <w:r>
+        <w:t xml:space="preserve"> głośnikiem okrągłym dostępnym </w:t>
+      </w:r>
+      <w:r>
+        <w:br/>
+        <w:t xml:space="preserve">w laboratorium. Poza tym zrealizowaliśmy wszystkie założenia projektu. Projekt można by rozwinąć poprzez dodanie wyświetlacza pokazującego aktualny czas (w naszej wersji projektu pokazuje </w:t>
+      </w:r>
+      <w:r>
+        <w:br/>
+        <w:t>w aplikacji).</w:t>
+      </w:r>
+    </w:p>
+    <w:p>
+      <w:pPr>
+        <w:tabs>
+          <w:tab w:val="left" w:pos="2955"/>
+        </w:tabs>
+        <w:rPr>
+          <w:b/>
+          <w:i/>
+          <w:sz w:val="28"/>
+          <w:szCs w:val="28"/>
+        </w:rPr>
+      </w:pPr>
+    </w:p>
+    <w:p>
+      <w:pPr>
+        <w:tabs>
+          <w:tab w:val="left" w:pos="2955"/>
+        </w:tabs>
+        <w:rPr>
+          <w:b/>
+          <w:i/>
+          <w:sz w:val="28"/>
+          <w:szCs w:val="28"/>
+        </w:rPr>
+      </w:pPr>
+      <w:r>
+        <w:rPr>
+          <w:b/>
+          <w:i/>
+          <w:sz w:val="28"/>
+          <w:szCs w:val="28"/>
+        </w:rPr>
+        <w:t>Zdjęcie połączenia:</w:t>
+      </w:r>
+    </w:p>
+    <w:p>
+      <w:pPr>
+        <w:tabs>
+          <w:tab w:val="left" w:pos="2955"/>
+        </w:tabs>
+        <w:rPr>
+          <w:b/>
+          <w:i/>
+          <w:sz w:val="28"/>
+          <w:szCs w:val="28"/>
+        </w:rPr>
+      </w:pPr>
+      <w:r>
+        <w:rPr>
+          <w:b/>
+          <w:i/>
+          <w:noProof/>
+          <w:sz w:val="28"/>
+          <w:szCs w:val="28"/>
+          <w:lang w:eastAsia="pl-PL"/>
+        </w:rPr>
+        <w:drawing>
+          <wp:inline distT="0" distB="0" distL="0" distR="0">
+            <wp:extent cx="4743450" cy="2667000"/>
+            <wp:effectExtent l="19050" t="0" r="0" b="0"/>
+            <wp:docPr id="1" name="Obraz 0" descr="sw1.jpg"/>
+            <wp:cNvGraphicFramePr>
+              <a:graphicFrameLocks xmlns:a="http://schemas.openxmlformats.org/drawingml/2006/main" noChangeAspect="1"/>
+            </wp:cNvGraphicFramePr>
+            <a:graphic xmlns:a="http://schemas.openxmlformats.org/drawingml/2006/main">
+              <a:graphicData uri="http://schemas.openxmlformats.org/drawingml/2006/picture">
+                <pic:pic xmlns:pic="http://schemas.openxmlformats.org/drawingml/2006/picture">
+                  <pic:nvPicPr>
+                    <pic:cNvPr id="0" name="sw1.jpg"/>
+                    <pic:cNvPicPr/>
+                  </pic:nvPicPr>
+                  <pic:blipFill>
+                    <a:blip r:embed="rId6" cstate="print"/>
+                    <a:stretch>
+                      <a:fillRect/>
+                    </a:stretch>
+                  </pic:blipFill>
+                  <pic:spPr>
+                    <a:xfrm>
+                      <a:off x="0" y="0"/>
+                      <a:ext cx="4743450" cy="2667000"/>
+                    </a:xfrm>
+                    <a:prstGeom prst="rect">
+                      <a:avLst/>
+                    </a:prstGeom>
+                  </pic:spPr>
+                </pic:pic>
+              </a:graphicData>
+            </a:graphic>
+          </wp:inline>
+        </w:drawing>
+      </w:r>
+    </w:p>
+    <w:p>
+      <w:pPr>
+        <w:tabs>
+          <w:tab w:val="left" w:pos="2955"/>
+        </w:tabs>
+        <w:rPr>
+          <w:sz w:val="24"/>
+          <w:szCs w:val="24"/>
+        </w:rPr>
+      </w:pPr>
+      <w:r>
+        <w:rPr>
+          <w:sz w:val="24"/>
+          <w:szCs w:val="24"/>
+        </w:rPr>
+        <w:t>Moduł RTC:</w:t>
+      </w:r>
+    </w:p>
+    <w:p>
+      <w:pPr>
+        <w:tabs>
+          <w:tab w:val="left" w:pos="2955"/>
+        </w:tabs>
+        <w:rPr>
+          <w:b/>
+          <w:i/>
+          <w:sz w:val="28"/>
+          <w:szCs w:val="28"/>
+        </w:rPr>
+      </w:pPr>
+      <w:r>
+        <w:rPr>
+          <w:b/>
+          <w:i/>
+          <w:noProof/>
+          <w:sz w:val="28"/>
+          <w:szCs w:val="28"/>
+          <w:lang w:eastAsia="pl-PL"/>
+        </w:rPr>
+        <w:drawing>
+          <wp:inline distT="0" distB="0" distL="0" distR="0">
+            <wp:extent cx="4743450" cy="2667000"/>
+            <wp:effectExtent l="19050" t="0" r="0" b="0"/>
+            <wp:docPr id="2" name="Obraz 1" descr="sw2.jpg"/>
+            <wp:cNvGraphicFramePr>
+              <a:graphicFrameLocks xmlns:a="http://schemas.openxmlformats.org/drawingml/2006/main" noChangeAspect="1"/>
+            </wp:cNvGraphicFramePr>
+            <a:graphic xmlns:a="http://schemas.openxmlformats.org/drawingml/2006/main">
+              <a:graphicData uri="http://schemas.openxmlformats.org/drawingml/2006/picture">
+                <pic:pic xmlns:pic="http://schemas.openxmlformats.org/drawingml/2006/picture">
+                  <pic:nvPicPr>
+                    <pic:cNvPr id="0" name="sw2.jpg"/>
+                    <pic:cNvPicPr/>
+                  </pic:nvPicPr>
+                  <pic:blipFill>
+                    <a:blip r:embed="rId7" cstate="print"/>
+                    <a:stretch>
+                      <a:fillRect/>
+                    </a:stretch>
+                  </pic:blipFill>
+                  <pic:spPr>
+                    <a:xfrm>
+                      <a:off x="0" y="0"/>
+                      <a:ext cx="4743450" cy="2667000"/>
+                    </a:xfrm>
+                    <a:prstGeom prst="rect">
+                      <a:avLst/>
+                    </a:prstGeom>
+                  </pic:spPr>
+                </pic:pic>
+              </a:graphicData>
+            </a:graphic>
+          </wp:inline>
+        </w:drawing>
+      </w:r>
+    </w:p>
+    <w:p>
+      <w:pPr>
+        <w:tabs>
+          <w:tab w:val="left" w:pos="2955"/>
+        </w:tabs>
+        <w:rPr>
+          <w:b/>
+          <w:i/>
+          <w:sz w:val="28"/>
+          <w:szCs w:val="28"/>
+        </w:rPr>
+      </w:pPr>
+    </w:p>
+    <w:p>
+      <w:pPr>
+        <w:tabs>
+          <w:tab w:val="left" w:pos="2955"/>
+        </w:tabs>
+        <w:rPr>
+          <w:b/>
+          <w:i/>
+          <w:sz w:val="28"/>
+          <w:szCs w:val="28"/>
+        </w:rPr>
+      </w:pPr>
+    </w:p>
+    <w:p>
+      <w:pPr>
+        <w:tabs>
+          <w:tab w:val="left" w:pos="2955"/>
+        </w:tabs>
+        <w:rPr>
+          <w:b/>
+          <w:i/>
+          <w:sz w:val="28"/>
+          <w:szCs w:val="28"/>
+        </w:rPr>
+      </w:pPr>
+    </w:p>
+    <w:p>
+      <w:pPr>
+        <w:tabs>
+          <w:tab w:val="left" w:pos="2955"/>
+        </w:tabs>
+        <w:rPr>
+          <w:b/>
+          <w:i/>
+          <w:sz w:val="28"/>
+          <w:szCs w:val="28"/>
+        </w:rPr>
+      </w:pPr>
+      <w:r>
+        <w:rPr>
+          <w:b/>
+          <w:i/>
+          <w:sz w:val="28"/>
+          <w:szCs w:val="28"/>
+        </w:rPr>
+        <w:lastRenderedPageBreak/>
+        <w:t>Zrzuty ekranu z aplikacji</w:t>
+      </w:r>
+      <w:r>
+        <w:rPr>
+          <w:b/>
+          <w:i/>
+          <w:sz w:val="28"/>
+          <w:szCs w:val="28"/>
+        </w:rPr>
+        <w:t>:</w:t>
+      </w:r>
+    </w:p>
+    <w:p>
+      <w:pPr>
+        <w:tabs>
+          <w:tab w:val="left" w:pos="2955"/>
+        </w:tabs>
+        <w:rPr>
+          <w:b/>
+          <w:i/>
+          <w:sz w:val="28"/>
+          <w:szCs w:val="28"/>
+        </w:rPr>
+      </w:pPr>
+      <w:r>
+        <w:rPr>
+          <w:b/>
+          <w:i/>
+          <w:noProof/>
+          <w:sz w:val="28"/>
+          <w:szCs w:val="28"/>
+          <w:lang w:eastAsia="pl-PL"/>
+        </w:rPr>
+        <w:drawing>
+          <wp:inline distT="0" distB="0" distL="0" distR="0">
+            <wp:extent cx="4962525" cy="1343025"/>
+            <wp:effectExtent l="19050" t="0" r="9525" b="0"/>
+            <wp:docPr id="3" name="Obraz 2" descr="sw3.png"/>
+            <wp:cNvGraphicFramePr>
+              <a:graphicFrameLocks xmlns:a="http://schemas.openxmlformats.org/drawingml/2006/main" noChangeAspect="1"/>
+            </wp:cNvGraphicFramePr>
+            <a:graphic xmlns:a="http://schemas.openxmlformats.org/drawingml/2006/main">
+              <a:graphicData uri="http://schemas.openxmlformats.org/drawingml/2006/picture">
+                <pic:pic xmlns:pic="http://schemas.openxmlformats.org/drawingml/2006/picture">
+                  <pic:nvPicPr>
+                    <pic:cNvPr id="0" name="sw3.png"/>
+                    <pic:cNvPicPr/>
+                  </pic:nvPicPr>
+                  <pic:blipFill>
+                    <a:blip r:embed="rId8" cstate="print"/>
+                    <a:srcRect b="49643"/>
+                    <a:stretch>
+                      <a:fillRect/>
+                    </a:stretch>
+                  </pic:blipFill>
+                  <pic:spPr>
+                    <a:xfrm>
+                      <a:off x="0" y="0"/>
+                      <a:ext cx="4962525" cy="1343025"/>
+                    </a:xfrm>
+                    <a:prstGeom prst="rect">
+                      <a:avLst/>
+                    </a:prstGeom>
+                  </pic:spPr>
+                </pic:pic>
+              </a:graphicData>
+            </a:graphic>
+          </wp:inline>
+        </w:drawing>
+      </w:r>
+    </w:p>
+    <w:p>
+      <w:pPr>
+        <w:tabs>
+          <w:tab w:val="left" w:pos="2955"/>
+        </w:tabs>
+        <w:rPr>
+          <w:b/>
+          <w:i/>
+          <w:sz w:val="28"/>
+          <w:szCs w:val="28"/>
+        </w:rPr>
+      </w:pPr>
+      <w:r>
+        <w:rPr>
+          <w:b/>
+          <w:i/>
+          <w:noProof/>
+          <w:sz w:val="28"/>
+          <w:szCs w:val="28"/>
+          <w:lang w:eastAsia="pl-PL"/>
+        </w:rPr>
+        <w:drawing>
+          <wp:inline distT="0" distB="0" distL="0" distR="0">
+            <wp:extent cx="4962525" cy="2667000"/>
+            <wp:effectExtent l="19050" t="0" r="9525" b="0"/>
+            <wp:docPr id="4" name="Obraz 3" descr="sw4.png"/>
+            <wp:cNvGraphicFramePr>
+              <a:graphicFrameLocks xmlns:a="http://schemas.openxmlformats.org/drawingml/2006/main" noChangeAspect="1"/>
+            </wp:cNvGraphicFramePr>
+            <a:graphic xmlns:a="http://schemas.openxmlformats.org/drawingml/2006/main">
+              <a:graphicData uri="http://schemas.openxmlformats.org/drawingml/2006/picture">
+                <pic:pic xmlns:pic="http://schemas.openxmlformats.org/drawingml/2006/picture">
+                  <pic:nvPicPr>
+                    <pic:cNvPr id="0" name="sw4.png"/>
+                    <pic:cNvPicPr/>
+                  </pic:nvPicPr>
+                  <pic:blipFill>
+                    <a:blip r:embed="rId9" cstate="print"/>
+                    <a:stretch>
+                      <a:fillRect/>
+                    </a:stretch>
+                  </pic:blipFill>
+                  <pic:spPr>
+                    <a:xfrm>
+                      <a:off x="0" y="0"/>
+                      <a:ext cx="4962525" cy="2667000"/>
+                    </a:xfrm>
+                    <a:prstGeom prst="rect">
+                      <a:avLst/>
+                    </a:prstGeom>
+                  </pic:spPr>
+                </pic:pic>
+              </a:graphicData>
+            </a:graphic>
+          </wp:inline>
+        </w:drawing>
+      </w:r>
+    </w:p>
+    <w:p>
+      <w:pPr>
+        <w:tabs>
+          <w:tab w:val="left" w:pos="2955"/>
+        </w:tabs>
+        <w:rPr>
+          <w:b/>
+          <w:i/>
+          <w:sz w:val="28"/>
+          <w:szCs w:val="28"/>
+        </w:rPr>
+      </w:pPr>
+      <w:r>
+        <w:rPr>
+          <w:b/>
+          <w:i/>
+          <w:noProof/>
+          <w:sz w:val="28"/>
+          <w:szCs w:val="28"/>
+          <w:lang w:eastAsia="pl-PL"/>
+        </w:rPr>
+        <w:drawing>
+          <wp:inline distT="0" distB="0" distL="0" distR="0">
+            <wp:extent cx="4962525" cy="2667000"/>
+            <wp:effectExtent l="19050" t="0" r="9525" b="0"/>
+            <wp:docPr id="5" name="Obraz 4" descr="sw5.png"/>
+            <wp:cNvGraphicFramePr>
+              <a:graphicFrameLocks xmlns:a="http://schemas.openxmlformats.org/drawingml/2006/main" noChangeAspect="1"/>
+            </wp:cNvGraphicFramePr>
+            <a:graphic xmlns:a="http://schemas.openxmlformats.org/drawingml/2006/main">
+              <a:graphicData uri="http://schemas.openxmlformats.org/drawingml/2006/picture">
+                <pic:pic xmlns:pic="http://schemas.openxmlformats.org/drawingml/2006/picture">
+                  <pic:nvPicPr>
+                    <pic:cNvPr id="0" name="sw5.png"/>
+                    <pic:cNvPicPr/>
+                  </pic:nvPicPr>
+                  <pic:blipFill>
+                    <a:blip r:embed="rId10" cstate="print"/>
+                    <a:stretch>
+                      <a:fillRect/>
+                    </a:stretch>
+                  </pic:blipFill>
+                  <pic:spPr>
+                    <a:xfrm>
+                      <a:off x="0" y="0"/>
+                      <a:ext cx="4962525" cy="2667000"/>
+                    </a:xfrm>
+                    <a:prstGeom prst="rect">
+                      <a:avLst/>
+                    </a:prstGeom>
+                  </pic:spPr>
+                </pic:pic>
+              </a:graphicData>
+            </a:graphic>
+          </wp:inline>
+        </w:drawing>
+      </w:r>
+    </w:p>
+    <w:p/>
+    <w:p>
+      <w:pPr>
+        <w:rPr>
+          <w:b/>
+          <w:i/>
+          <w:sz w:val="28"/>
+          <w:szCs w:val="28"/>
+        </w:rPr>
+      </w:pPr>
+      <w:r>
+        <w:rPr>
+          <w:b/>
+          <w:i/>
+          <w:sz w:val="28"/>
+          <w:szCs w:val="28"/>
+        </w:rPr>
+        <w:t>Podsumowanie:</w:t>
+      </w:r>
+    </w:p>
+    <w:p>
+      <w:pPr>
+        <w:jc w:val="both"/>
+      </w:pPr>
+      <w:r>
+        <w:t xml:space="preserve">Projekt realizuje wyznaczone cele. Podczas jego wykonywania poszerzyliśmy swoją wiedzę o takie elementy jak np. zasadę działania modułu RTC. Ogólnie był to ciekawy sposób wykorzystania wiedzy do stworzenia produktu mającego zastosowanie w codziennym życiu. </w:t>
+      </w:r>
+    </w:p>
     <w:p/>
     <w:sectPr>
       <w:pgSz w:w="11906" w:h="16838"/>
@@ -977,6 +2372,82 @@
         <w:right w:w="108" w:type="dxa"/>
       </w:tblCellMar>
     </w:tblPr>
+  </w:style>
+  <w:style w:type="paragraph" w:customStyle="1" w:styleId="Default">
+    <w:name w:val="Default"/>
+    <w:rsid w:val="0022720B"/>
+    <w:pPr>
+      <w:autoSpaceDE w:val="0"/>
+      <w:autoSpaceDN w:val="0"/>
+      <w:adjustRightInd w:val="0"/>
+      <w:spacing w:after="0" w:line="240" w:lineRule="auto"/>
+    </w:pPr>
+    <w:rPr>
+      <w:rFonts w:ascii="Calibri" w:hAnsi="Calibri" w:cs="Calibri"/>
+      <w:color w:val="000000"/>
+      <w:sz w:val="24"/>
+      <w:szCs w:val="24"/>
+    </w:rPr>
+  </w:style>
+  <w:style w:type="character" w:customStyle="1" w:styleId="pl-k">
+    <w:name w:val="pl-k"/>
+    <w:basedOn w:val="Domylnaczcionkaakapitu"/>
+    <w:rsid w:val="0022720B"/>
+  </w:style>
+  <w:style w:type="character" w:customStyle="1" w:styleId="pl-en">
+    <w:name w:val="pl-en"/>
+    <w:basedOn w:val="Domylnaczcionkaakapitu"/>
+    <w:rsid w:val="0022720B"/>
+  </w:style>
+  <w:style w:type="character" w:customStyle="1" w:styleId="pl-smi">
+    <w:name w:val="pl-smi"/>
+    <w:basedOn w:val="Domylnaczcionkaakapitu"/>
+    <w:rsid w:val="0022720B"/>
+  </w:style>
+  <w:style w:type="character" w:customStyle="1" w:styleId="pl-c1">
+    <w:name w:val="pl-c1"/>
+    <w:basedOn w:val="Domylnaczcionkaakapitu"/>
+    <w:rsid w:val="0022720B"/>
+  </w:style>
+  <w:style w:type="character" w:customStyle="1" w:styleId="pl-c">
+    <w:name w:val="pl-c"/>
+    <w:basedOn w:val="Domylnaczcionkaakapitu"/>
+    <w:rsid w:val="0022720B"/>
+  </w:style>
+  <w:style w:type="character" w:customStyle="1" w:styleId="pl-s">
+    <w:name w:val="pl-s"/>
+    <w:basedOn w:val="Domylnaczcionkaakapitu"/>
+    <w:rsid w:val="00287D76"/>
+  </w:style>
+  <w:style w:type="paragraph" w:styleId="Tekstdymka">
+    <w:name w:val="Balloon Text"/>
+    <w:basedOn w:val="Normalny"/>
+    <w:link w:val="TekstdymkaZnak"/>
+    <w:uiPriority w:val="99"/>
+    <w:semiHidden/>
+    <w:unhideWhenUsed/>
+    <w:rsid w:val="000D6483"/>
+    <w:pPr>
+      <w:spacing w:after="0" w:line="240" w:lineRule="auto"/>
+    </w:pPr>
+    <w:rPr>
+      <w:rFonts w:ascii="Tahoma" w:hAnsi="Tahoma" w:cs="Tahoma"/>
+      <w:sz w:val="16"/>
+      <w:szCs w:val="16"/>
+    </w:rPr>
+  </w:style>
+  <w:style w:type="character" w:customStyle="1" w:styleId="TekstdymkaZnak">
+    <w:name w:val="Tekst dymka Znak"/>
+    <w:basedOn w:val="Domylnaczcionkaakapitu"/>
+    <w:link w:val="Tekstdymka"/>
+    <w:uiPriority w:val="99"/>
+    <w:semiHidden/>
+    <w:rsid w:val="000D6483"/>
+    <w:rPr>
+      <w:rFonts w:ascii="Tahoma" w:hAnsi="Tahoma" w:cs="Tahoma"/>
+      <w:sz w:val="16"/>
+      <w:szCs w:val="16"/>
+    </w:rPr>
   </w:style>
 </w:styles>
 </file>
@@ -1236,7 +2707,7 @@
   <a:extraClrSchemeLst/>
   <a:extLst>
     <a:ext uri="{05A4C25C-085E-4340-85A3-A5531E510DB2}">
-      <thm15:themeFamily xmlns:thm15="http://schemas.microsoft.com/office/thememl/2012/main" xmlns="" name="Office Theme" id="{62F939B6-93AF-4DB8-9C6B-D6C7DFDC589F}" vid="{4A3C46E8-61CC-4603-A589-7422A47A8E4A}"/>
+      <thm15:themeFamily xmlns="" xmlns:thm15="http://schemas.microsoft.com/office/thememl/2012/main" name="Office Theme" id="{62F939B6-93AF-4DB8-9C6B-D6C7DFDC589F}" vid="{4A3C46E8-61CC-4603-A589-7422A47A8E4A}"/>
     </a:ext>
   </a:extLst>
 </a:theme>

</xml_diff>